<commit_message>
v3.2n6 group perms fix
</commit_message>
<xml_diff>
--- a/DGAdmin guide.docx
+++ b/DGAdmin guide.docx
@@ -691,59 +691,7 @@
                 <w:sz w:val="16"/>
                 <w:lang w:val="en-US"/>
               </w:rPr>
-              <w:t>"default::pm,admins,guid,version,ga,rules,afk,credits,hidebombicon,help,rage,maps,time,amsg,ft,hwid,apply,night,report",</w:t>
-            </w:r>
-          </w:p>
-          <w:p>
-            <w:pPr>
-              <w:rPr>
-                <w:rFonts w:ascii="Consolas" w:hAnsi="Consolas" w:cs="Consolas"/>
-                <w:sz w:val="16"/>
-                <w:lang w:val="en-US"/>
-              </w:rPr>
-            </w:pPr>
-          </w:p>
-          <w:p>
-            <w:pPr>
-              <w:rPr>
-                <w:rFonts w:ascii="Consolas" w:hAnsi="Consolas" w:cs="Consolas"/>
-                <w:sz w:val="16"/>
-                <w:lang w:val="en-US"/>
-              </w:rPr>
-            </w:pPr>
-            <w:r>
-              <w:rPr>
-                <w:rFonts w:ascii="Consolas" w:hAnsi="Consolas" w:cs="Consolas"/>
-                <w:sz w:val="16"/>
-                <w:lang w:val="en-US"/>
-              </w:rPr>
-              <w:t>"moderator:DGMod:login,warn,unwarn,kick,mode,map,setafk,kick,tmpban,changeteam,setaff,apply,night,report:^0[^5Moderator^0]^7",</w:t>
-            </w:r>
-          </w:p>
-          <w:p>
-            <w:pPr>
-              <w:rPr>
-                <w:rFonts w:ascii="Consolas" w:hAnsi="Consolas" w:cs="Consolas"/>
-                <w:sz w:val="16"/>
-                <w:lang w:val="en-US"/>
-              </w:rPr>
-            </w:pPr>
-          </w:p>
-          <w:p>
-            <w:pPr>
-              <w:rPr>
-                <w:rFonts w:ascii="Consolas" w:hAnsi="Consolas" w:cs="Consolas"/>
-                <w:sz w:val="16"/>
-                <w:lang w:val="en-US"/>
-              </w:rPr>
-            </w:pPr>
-            <w:r>
-              <w:rPr>
-                <w:rFonts w:ascii="Consolas" w:hAnsi="Consolas" w:cs="Consolas"/>
-                <w:sz w:val="16"/>
-                <w:lang w:val="en-US"/>
-              </w:rPr>
-              <w:t>"family:familypassword:kickhacker,kill,mute,unmute,end,tmpbantime,cdvar,getplayerinfo,say,sayto,resetwarns,setgroup,scream,receiveamsg,whois,changeteam,yell,gametype,mode,login,map,status,kick,tmpban,ban,warn,unwarn,getwarns,res,setafk,setteam,balance,clanvsall,clanvsallspectate,apply,night,sunlight,alias,report,myalias:^0[^3F^0]^7",</w:t>
+              <w:t>default::pm,admins,guid,version,rules,afk,credits,hidebombicon,help,rage,maps,time,amsg,ft,hwid,apply,night,fillammo,report</w:t>
             </w:r>
           </w:p>
           <w:p>
@@ -760,7 +708,7 @@
                 <w:sz w:val="16"/>
                 <w:lang w:val="en-US"/>
               </w:rPr>
-              <w:t>"elder:DGElder:*all*:^0[^4Elder^0]^7",</w:t>
+              <w:t>moderator:password:login,warn,unwarn,kick,mode,map,setafk,kick,tmpban,changeteam,lastreports:^0[^5Moderator^0]^7</w:t>
             </w:r>
           </w:p>
           <w:p>
@@ -777,7 +725,7 @@
                 <w:sz w:val="16"/>
                 <w:lang w:val="en-US"/>
               </w:rPr>
-              <w:t>"developer:developerpassword:*all*:^0[^;D^0]^;",</w:t>
+              <w:t>family:password:kickhacker,kill,mute,unmute,end,tmpbantime,cdvar,getplayerinfo,say,sayto,resetwarns,setgroup,scream,whois,changeteam,yell,gametype,mode,login,map,status,kick,tmpban,ban,warn,unwarn,getwarns,res,setafk,setteam,balance,clanvsall,clanvsallspectate,sunlight,alias,lastreports:^0[^3F^0]^7</w:t>
             </w:r>
           </w:p>
           <w:p>
@@ -794,33 +742,7 @@
                 <w:sz w:val="16"/>
                 <w:lang w:val="en-US"/>
               </w:rPr>
-              <w:t>"owner:DGOwner:*all*:^0[^1O^2w^3n^4e^5r^0]^3",</w:t>
-            </w:r>
-          </w:p>
-          <w:p>
-            <w:pPr>
-              <w:rPr>
-                <w:rFonts w:ascii="Consolas" w:hAnsi="Consolas" w:cs="Consolas"/>
-                <w:sz w:val="16"/>
-                <w:lang w:val="en-US"/>
-              </w:rPr>
-            </w:pPr>
-          </w:p>
-          <w:p>
-            <w:pPr>
-              <w:rPr>
-                <w:rFonts w:ascii="Consolas" w:hAnsi="Consolas" w:cs="Consolas"/>
-                <w:sz w:val="16"/>
-                <w:lang w:val="en-US"/>
-              </w:rPr>
-            </w:pPr>
-            <w:r>
-              <w:rPr>
-                <w:rFonts w:ascii="Consolas" w:hAnsi="Consolas" w:cs="Consolas"/>
-                <w:sz w:val="16"/>
-                <w:lang w:val="en-US"/>
-              </w:rPr>
-              <w:t>"admin:DGAdmin:scream,receiveamsg,whois,changeteam,yell,gametype,mode,login,map,status,unban,unban-id,kick,tmpban,ban,warn,unwarn,getwarns,res,setafk,setteam,balance,clanvsall,clanvsallspectate,login,apply,night,report:^0[^1Admin^0]^7",</w:t>
+              <w:t>elder:password:*all*:^0[^4Elder^0]^7</w:t>
             </w:r>
           </w:p>
           <w:p>
@@ -837,111 +759,7 @@
                 <w:sz w:val="16"/>
                 <w:lang w:val="en-US"/>
               </w:rPr>
-              <w:t>"leader:DGLeader:*all*:^0[^1L^2e^3a^4d^5e^7r^0]^2",</w:t>
-            </w:r>
-          </w:p>
-          <w:p>
-            <w:pPr>
-              <w:rPr>
-                <w:rFonts w:ascii="Consolas" w:hAnsi="Consolas" w:cs="Consolas"/>
-                <w:sz w:val="16"/>
-                <w:lang w:val="en-US"/>
-              </w:rPr>
-            </w:pPr>
-          </w:p>
-          <w:p>
-            <w:pPr>
-              <w:rPr>
-                <w:rFonts w:ascii="Consolas" w:hAnsi="Consolas" w:cs="Consolas"/>
-                <w:sz w:val="16"/>
-                <w:lang w:val="en-US"/>
-              </w:rPr>
-            </w:pPr>
-            <w:r>
-              <w:rPr>
-                <w:rFonts w:ascii="Consolas" w:hAnsi="Consolas" w:cs="Consolas"/>
-                <w:sz w:val="16"/>
-                <w:lang w:val="en-US"/>
-              </w:rPr>
-              <w:t>"trial:DGTrial:pm,admins,guid,version,ga,rules,afk,credits,hidebombicon,help,rage,maps,time,amsg,ft,hwid,login,warn,unwarn,kick,apply,night,report:^0[^5Trial^0]^7",</w:t>
-            </w:r>
-          </w:p>
-          <w:p>
-            <w:pPr>
-              <w:rPr>
-                <w:rFonts w:ascii="Consolas" w:hAnsi="Consolas" w:cs="Consolas"/>
-                <w:sz w:val="16"/>
-                <w:lang w:val="en-US"/>
-              </w:rPr>
-            </w:pPr>
-          </w:p>
-          <w:p>
-            <w:pPr>
-              <w:rPr>
-                <w:rFonts w:ascii="Consolas" w:hAnsi="Consolas" w:cs="Consolas"/>
-                <w:sz w:val="16"/>
-                <w:lang w:val="en-US"/>
-              </w:rPr>
-            </w:pPr>
-            <w:r>
-              <w:rPr>
-                <w:rFonts w:ascii="Consolas" w:hAnsi="Consolas" w:cs="Consolas"/>
-                <w:sz w:val="16"/>
-                <w:lang w:val="en-US"/>
-              </w:rPr>
-              <w:t>"member:DGMember:pm,admins,guid,version,ga,rules,afk,credits,hidebombicon,help,rage,maps,time,amsg,ft,hwid,login,warn,unwarn,kick,mode,map,setafk,kick,tmpban,apply,night,report:^0[^5Member^0]^7",</w:t>
-            </w:r>
-          </w:p>
-          <w:p>
-            <w:pPr>
-              <w:rPr>
-                <w:rFonts w:ascii="Consolas" w:hAnsi="Consolas" w:cs="Consolas"/>
-                <w:sz w:val="16"/>
-                <w:lang w:val="en-US"/>
-              </w:rPr>
-            </w:pPr>
-          </w:p>
-          <w:p>
-            <w:pPr>
-              <w:rPr>
-                <w:rFonts w:ascii="Consolas" w:hAnsi="Consolas" w:cs="Consolas"/>
-                <w:sz w:val="16"/>
-                <w:lang w:val="en-US"/>
-              </w:rPr>
-            </w:pPr>
-            <w:r>
-              <w:rPr>
-                <w:rFonts w:ascii="Consolas" w:hAnsi="Consolas" w:cs="Consolas"/>
-                <w:sz w:val="16"/>
-                <w:lang w:val="en-US"/>
-              </w:rPr>
-              <w:t>"friend:DGFriend:pm,admins,guid,version,ga,rules,afk,credits,hidebombicon,help,rage,maps,time,amsg,ft,hwid,apply,night,login,warn,unwarn,kick,mode,map,setafk,kick,tmpban,map,mode,tmpban,report:^0[^6Friend^0]^7",</w:t>
-            </w:r>
-          </w:p>
-          <w:p>
-            <w:pPr>
-              <w:rPr>
-                <w:rFonts w:ascii="Consolas" w:hAnsi="Consolas" w:cs="Consolas"/>
-                <w:sz w:val="16"/>
-                <w:lang w:val="en-US"/>
-              </w:rPr>
-            </w:pPr>
-          </w:p>
-          <w:p>
-            <w:pPr>
-              <w:rPr>
-                <w:rFonts w:ascii="Consolas" w:hAnsi="Consolas" w:cs="Consolas"/>
-                <w:sz w:val="16"/>
-                <w:lang w:val="en-US"/>
-              </w:rPr>
-            </w:pPr>
-            <w:r>
-              <w:rPr>
-                <w:rFonts w:ascii="Consolas" w:hAnsi="Consolas" w:cs="Consolas"/>
-                <w:sz w:val="16"/>
-                <w:lang w:val="en-US"/>
-              </w:rPr>
-              <w:t>"vip:DGVip:ban,kick,tmpban,warn,unwarn,map,balance,mode,rules,whois,status,login,setafk,changeteam,scream,fakesay,apply,night,myalias,report:^0[^3V.I.P.^0]^7",</w:t>
+              <w:t>developer:password:*all*:^0[^;D^0]^</w:t>
             </w:r>
           </w:p>
           <w:p>
@@ -958,7 +776,7 @@
                 <w:sz w:val="16"/>
                 <w:lang w:val="en-US"/>
               </w:rPr>
-              <w:t>"founder:DGFounder:*all*:^0[^1F^2o^3u^4n^5d^6e^8r^0]^6",</w:t>
+              <w:t>owner:password:*all*:^0[^1O^2w^3n^4e^5r^0]^3</w:t>
             </w:r>
           </w:p>
           <w:p>
@@ -975,33 +793,7 @@
                 <w:sz w:val="16"/>
                 <w:lang w:val="en-US"/>
               </w:rPr>
-              <w:t>"senioradmin:DGSAdmin:*all*:^0[^1Senior^0-Admin^0]^7",</w:t>
-            </w:r>
-          </w:p>
-          <w:p>
-            <w:pPr>
-              <w:rPr>
-                <w:rFonts w:ascii="Consolas" w:hAnsi="Consolas" w:cs="Consolas"/>
-                <w:sz w:val="16"/>
-                <w:lang w:val="en-US"/>
-              </w:rPr>
-            </w:pPr>
-          </w:p>
-          <w:p>
-            <w:pPr>
-              <w:rPr>
-                <w:rFonts w:ascii="Consolas" w:hAnsi="Consolas" w:cs="Consolas"/>
-                <w:sz w:val="16"/>
-                <w:lang w:val="en-US"/>
-              </w:rPr>
-            </w:pPr>
-            <w:r>
-              <w:rPr>
-                <w:rFonts w:ascii="Consolas" w:hAnsi="Consolas" w:cs="Consolas"/>
-                <w:sz w:val="16"/>
-                <w:lang w:val="en-US"/>
-              </w:rPr>
-              <w:t>"donator:DGDonator:kick,warn,tmpban,unwarn,mute,unmute,login,balance,setafk,changeteam,apply,night,myalias,report:^0[^2Donator^0]^7",</w:t>
+              <w:t>admin:password:scream,whois,changeteam,yell,gametype,mode,login,map,status,unban,unban-id,kick,tmpban,ban,warn,unwarn,getwarns,res,setafk,setteam,balance,clanvsall,clanvsallspectate,login,lastreports:^0[^1Admin^0]^7</w:t>
             </w:r>
           </w:p>
           <w:p>
@@ -1018,7 +810,7 @@
                 <w:sz w:val="16"/>
                 <w:lang w:val="en-US"/>
               </w:rPr>
-              <w:t xml:space="preserve">      "nab:DGNab:kick,warn,unwarn,tmpbantime,tmpban,mute,unmute,balance,setafk,changeteam,login,apply,night,report:^0[^1N^2A^3B^0]^7",</w:t>
+              <w:t>leader:DGLeader:*all*:^0[^1L^2e^3a^4d^5e^7r^0]^2</w:t>
             </w:r>
           </w:p>
           <w:p>
@@ -1033,9 +825,131 @@
               <w:rPr>
                 <w:rFonts w:ascii="Consolas" w:hAnsi="Consolas" w:cs="Consolas"/>
                 <w:sz w:val="16"/>
+                <w:lang w:val="en-US"/>
               </w:rPr>
-              <w:t>"coleader:DGCoLeader:*all*:^0[^3CoLeader^0]^7;"</w:t>
+              <w:t>trial:password:login,warn,unwarn,kick:^0[^5Trial^0]^7</w:t>
             </w:r>
+          </w:p>
+          <w:p>
+            <w:pPr>
+              <w:rPr>
+                <w:rFonts w:ascii="Consolas" w:hAnsi="Consolas" w:cs="Consolas"/>
+                <w:sz w:val="16"/>
+                <w:lang w:val="en-US"/>
+              </w:rPr>
+            </w:pPr>
+            <w:r>
+              <w:rPr>
+                <w:rFonts w:ascii="Consolas" w:hAnsi="Consolas" w:cs="Consolas"/>
+                <w:sz w:val="16"/>
+                <w:lang w:val="en-US"/>
+              </w:rPr>
+              <w:t>member:password:login,warn,unwarn,kick,mode,map,setafk,kick,tmpban,lastreports:^0[^5Member^0]^7</w:t>
+            </w:r>
+          </w:p>
+          <w:p>
+            <w:pPr>
+              <w:rPr>
+                <w:rFonts w:ascii="Consolas" w:hAnsi="Consolas" w:cs="Consolas"/>
+                <w:sz w:val="16"/>
+                <w:lang w:val="en-US"/>
+              </w:rPr>
+            </w:pPr>
+            <w:r>
+              <w:rPr>
+                <w:rFonts w:ascii="Consolas" w:hAnsi="Consolas" w:cs="Consolas"/>
+                <w:sz w:val="16"/>
+                <w:lang w:val="en-US"/>
+              </w:rPr>
+              <w:t>friend:password:login,warn,unwarn,kick,mode,map,setafk,kick,tmpban,map,mode,tmpban,lastreports:^0[^6Friend^0]^7</w:t>
+            </w:r>
+          </w:p>
+          <w:p>
+            <w:pPr>
+              <w:rPr>
+                <w:rFonts w:ascii="Consolas" w:hAnsi="Consolas" w:cs="Consolas"/>
+                <w:sz w:val="16"/>
+                <w:lang w:val="en-US"/>
+              </w:rPr>
+            </w:pPr>
+            <w:r>
+              <w:rPr>
+                <w:rFonts w:ascii="Consolas" w:hAnsi="Consolas" w:cs="Consolas"/>
+                <w:sz w:val="16"/>
+                <w:lang w:val="en-US"/>
+              </w:rPr>
+              <w:t>vip:password:ban,kick,tmpban,warn,unwarn,map,balance,mode,whois,status,login,setafk,changeteam,scream,fakesay,myalias:^0[^3V.I.P.^0]^7</w:t>
+            </w:r>
+          </w:p>
+          <w:p>
+            <w:pPr>
+              <w:rPr>
+                <w:rFonts w:ascii="Consolas" w:hAnsi="Consolas" w:cs="Consolas"/>
+                <w:sz w:val="16"/>
+                <w:lang w:val="en-US"/>
+              </w:rPr>
+            </w:pPr>
+            <w:r>
+              <w:rPr>
+                <w:rFonts w:ascii="Consolas" w:hAnsi="Consolas" w:cs="Consolas"/>
+                <w:sz w:val="16"/>
+                <w:lang w:val="en-US"/>
+              </w:rPr>
+              <w:t>founder:password:*all*:^0[^1F^2o^3u^4n^5d^6e^8r^0]^6</w:t>
+            </w:r>
+          </w:p>
+          <w:p>
+            <w:pPr>
+              <w:rPr>
+                <w:rFonts w:ascii="Consolas" w:hAnsi="Consolas" w:cs="Consolas"/>
+                <w:sz w:val="16"/>
+                <w:lang w:val="en-US"/>
+              </w:rPr>
+            </w:pPr>
+            <w:r>
+              <w:rPr>
+                <w:rFonts w:ascii="Consolas" w:hAnsi="Consolas" w:cs="Consolas"/>
+                <w:sz w:val="16"/>
+                <w:lang w:val="en-US"/>
+              </w:rPr>
+              <w:t>donator:password:kick,warn,tmpban,unwarn,mute,unmute,login,balance,setafk,changeteam,myalias,lastreports:^0[^2Donator^0]^7</w:t>
+            </w:r>
+          </w:p>
+          <w:p>
+            <w:pPr>
+              <w:rPr>
+                <w:rFonts w:ascii="Consolas" w:hAnsi="Consolas" w:cs="Consolas"/>
+                <w:sz w:val="16"/>
+                <w:lang w:val="en-US"/>
+              </w:rPr>
+            </w:pPr>
+            <w:r>
+              <w:rPr>
+                <w:rFonts w:ascii="Consolas" w:hAnsi="Consolas" w:cs="Consolas"/>
+                <w:sz w:val="16"/>
+                <w:lang w:val="en-US"/>
+              </w:rPr>
+              <w:t>nab:password:kick,warn,unwarn,tmpbantime,tmpban,mute,unmute,balance,setafk,changeteam,login,lastreports:^0[^1N^2A^3B^0]^7</w:t>
+            </w:r>
+          </w:p>
+          <w:p>
+            <w:pPr>
+              <w:rPr>
+                <w:rFonts w:ascii="Consolas" w:hAnsi="Consolas" w:cs="Consolas"/>
+                <w:sz w:val="16"/>
+                <w:lang w:val="en-US"/>
+              </w:rPr>
+            </w:pPr>
+            <w:r>
+              <w:rPr>
+                <w:rFonts w:ascii="Consolas" w:hAnsi="Consolas" w:cs="Consolas"/>
+                <w:sz w:val="16"/>
+                <w:lang w:val="en-US"/>
+              </w:rPr>
+              <w:t>coleader:password:*all*:^0[^3CoLeader^0]^7</w:t>
+            </w:r>
+            <w:bookmarkStart w:id="2" w:name="_GoBack"/>
+            <w:bookmarkEnd w:id="2"/>
           </w:p>
         </w:tc>
       </w:tr>
@@ -1376,6 +1290,7 @@
           <w:sz w:val="18"/>
           <w:lang w:val="en-US"/>
         </w:rPr>
+        <w:lastRenderedPageBreak/>
         <w:t>User::pm,status,hwid,ft</w:t>
       </w:r>
       <w:r>
@@ -1612,8 +1527,8 @@
           <w:rFonts w:asciiTheme="minorHAnsi" w:hAnsiTheme="minorHAnsi"/>
         </w:rPr>
       </w:pPr>
-      <w:bookmarkStart w:id="2" w:name="h.ue8vus5enxhk" w:colFirst="0" w:colLast="0"/>
-      <w:bookmarkEnd w:id="2"/>
+      <w:bookmarkStart w:id="3" w:name="h.ue8vus5enxhk" w:colFirst="0" w:colLast="0"/>
+      <w:bookmarkEnd w:id="3"/>
       <w:r>
         <w:rPr>
           <w:rFonts w:asciiTheme="minorHAnsi" w:hAnsiTheme="minorHAnsi"/>
@@ -1805,8 +1720,8 @@
           <w:lang w:val="en-US"/>
         </w:rPr>
       </w:pPr>
-      <w:bookmarkStart w:id="3" w:name="h.pd1smif84c4b" w:colFirst="0" w:colLast="0"/>
-      <w:bookmarkEnd w:id="3"/>
+      <w:bookmarkStart w:id="4" w:name="h.pd1smif84c4b" w:colFirst="0" w:colLast="0"/>
+      <w:bookmarkEnd w:id="4"/>
     </w:p>
     <w:p>
       <w:pPr>
@@ -1831,10 +1746,10 @@
           <w:lang w:val="en-US"/>
         </w:rPr>
       </w:pPr>
-      <w:bookmarkStart w:id="4" w:name="h.tc91bqvbrkir" w:colFirst="0" w:colLast="0"/>
-      <w:bookmarkStart w:id="5" w:name="h.9ti8sz8e99lf" w:colFirst="0" w:colLast="0"/>
-      <w:bookmarkEnd w:id="4"/>
+      <w:bookmarkStart w:id="5" w:name="h.tc91bqvbrkir" w:colFirst="0" w:colLast="0"/>
+      <w:bookmarkStart w:id="6" w:name="h.9ti8sz8e99lf" w:colFirst="0" w:colLast="0"/>
       <w:bookmarkEnd w:id="5"/>
+      <w:bookmarkEnd w:id="6"/>
       <w:r>
         <w:rPr>
           <w:rFonts w:asciiTheme="majorHAnsi" w:hAnsiTheme="majorHAnsi"/>
@@ -2469,8 +2384,8 @@
           <w:lang w:val="en-US"/>
         </w:rPr>
       </w:pPr>
-      <w:bookmarkStart w:id="6" w:name="h.ghlxtc4msc1h" w:colFirst="0" w:colLast="0"/>
-      <w:bookmarkEnd w:id="6"/>
+      <w:bookmarkStart w:id="7" w:name="h.ghlxtc4msc1h" w:colFirst="0" w:colLast="0"/>
+      <w:bookmarkEnd w:id="7"/>
       <w:r>
         <w:rPr>
           <w:lang w:val="en-US"/>
@@ -2488,8 +2403,8 @@
           <w:lang w:val="en-US"/>
         </w:rPr>
       </w:pPr>
-      <w:bookmarkStart w:id="7" w:name="h.r2bau974leks" w:colFirst="0" w:colLast="0"/>
-      <w:bookmarkEnd w:id="7"/>
+      <w:bookmarkStart w:id="8" w:name="h.r2bau974leks" w:colFirst="0" w:colLast="0"/>
+      <w:bookmarkEnd w:id="8"/>
       <w:r>
         <w:rPr>
           <w:rFonts w:asciiTheme="majorHAnsi" w:hAnsiTheme="majorHAnsi"/>
@@ -8870,8 +8785,8 @@
         </w:rPr>
         <w:t>Will ban everybody currently on the server, including yourself.</w:t>
       </w:r>
-      <w:bookmarkStart w:id="8" w:name="h.xiizauss7hnp" w:colFirst="0" w:colLast="0"/>
-      <w:bookmarkEnd w:id="8"/>
+      <w:bookmarkStart w:id="9" w:name="h.xiizauss7hnp" w:colFirst="0" w:colLast="0"/>
+      <w:bookmarkEnd w:id="9"/>
     </w:p>
     <w:p>
       <w:pPr>
@@ -8896,7 +8811,7 @@
           <w:shd w:val="clear" w:color="auto" w:fill="FBD4B4" w:themeFill="accent6" w:themeFillTint="66"/>
           <w:lang w:val="en-US"/>
         </w:rPr>
-        <w:t xml:space="preserve">!foreach true fc &lt;player&gt; foreach true fc &lt;player&gt; </w:t>
+        <w:t xml:space="preserve">!foreach true fc &lt;player&gt; foreach true fc &lt;player&gt; foreach true fc &lt;player&gt; foreach true fc &lt;player&gt; fakesay </w:t>
       </w:r>
       <w:r>
         <w:rPr>
@@ -8905,7 +8820,7 @@
           <w:shd w:val="clear" w:color="auto" w:fill="FBD4B4" w:themeFill="accent6" w:themeFillTint="66"/>
           <w:lang w:val="en-US"/>
         </w:rPr>
-        <w:t>foreach true fc &lt;player&gt;</w:t>
+        <w:t>bern</w:t>
       </w:r>
       <w:r>
         <w:rPr>
@@ -8914,42 +8829,6 @@
           <w:shd w:val="clear" w:color="auto" w:fill="FBD4B4" w:themeFill="accent6" w:themeFillTint="66"/>
           <w:lang w:val="en-US"/>
         </w:rPr>
-        <w:t xml:space="preserve"> </w:t>
-      </w:r>
-      <w:r>
-        <w:rPr>
-          <w:rFonts w:ascii="Consolas" w:hAnsi="Consolas" w:cs="Consolas"/>
-          <w:sz w:val="18"/>
-          <w:shd w:val="clear" w:color="auto" w:fill="FBD4B4" w:themeFill="accent6" w:themeFillTint="66"/>
-          <w:lang w:val="en-US"/>
-        </w:rPr>
-        <w:t>foreach true fc &lt;player&gt;</w:t>
-      </w:r>
-      <w:r>
-        <w:rPr>
-          <w:rFonts w:ascii="Consolas" w:hAnsi="Consolas" w:cs="Consolas"/>
-          <w:sz w:val="18"/>
-          <w:shd w:val="clear" w:color="auto" w:fill="FBD4B4" w:themeFill="accent6" w:themeFillTint="66"/>
-          <w:lang w:val="en-US"/>
-        </w:rPr>
-        <w:t xml:space="preserve"> fakesay </w:t>
-      </w:r>
-      <w:r>
-        <w:rPr>
-          <w:rFonts w:ascii="Consolas" w:hAnsi="Consolas" w:cs="Consolas"/>
-          <w:sz w:val="18"/>
-          <w:shd w:val="clear" w:color="auto" w:fill="FBD4B4" w:themeFill="accent6" w:themeFillTint="66"/>
-          <w:lang w:val="en-US"/>
-        </w:rPr>
-        <w:t>bern</w:t>
-      </w:r>
-      <w:r>
-        <w:rPr>
-          <w:rFonts w:ascii="Consolas" w:hAnsi="Consolas" w:cs="Consolas"/>
-          <w:sz w:val="18"/>
-          <w:shd w:val="clear" w:color="auto" w:fill="FBD4B4" w:themeFill="accent6" w:themeFillTint="66"/>
-          <w:lang w:val="en-US"/>
-        </w:rPr>
         <w:t xml:space="preserve"> lagg</w:t>
       </w:r>
     </w:p>
@@ -8967,8 +8846,6 @@
         </w:rPr>
         <w:t>Crash the server :D</w:t>
       </w:r>
-      <w:bookmarkStart w:id="9" w:name="_GoBack"/>
-      <w:bookmarkEnd w:id="9"/>
     </w:p>
     <w:p>
       <w:pPr>
@@ -9019,21 +8896,7 @@
             <w:rFonts w:ascii="Cambria Math" w:hAnsi="Cambria Math" w:cs="Consolas"/>
             <w:lang w:val="en-US"/>
           </w:rPr>
-          <m:t xml:space="preserve">= </m:t>
-        </m:r>
-        <m:r>
-          <w:rPr>
-            <w:rFonts w:ascii="Cambria Math" w:hAnsi="Cambria Math" w:cs="Consolas"/>
-            <w:lang w:val="en-US"/>
-          </w:rPr>
-          <m:t>104976</m:t>
-        </m:r>
-        <m:r>
-          <w:rPr>
-            <w:rFonts w:ascii="Cambria Math" w:hAnsi="Cambria Math" w:cs="Consolas"/>
-            <w:lang w:val="en-US"/>
-          </w:rPr>
-          <m:t xml:space="preserve"> times</m:t>
+          <m:t>= 104976 times</m:t>
         </m:r>
       </m:oMath>
     </w:p>
@@ -11258,14 +11121,7 @@
           <w:rFonts w:asciiTheme="majorHAnsi" w:hAnsiTheme="majorHAnsi"/>
           <w:lang w:val="en-US"/>
         </w:rPr>
-        <w:t>\</w:t>
-      </w:r>
-      <w:r>
-        <w:rPr>
-          <w:rFonts w:asciiTheme="majorHAnsi" w:hAnsiTheme="majorHAnsi"/>
-          <w:lang w:val="en-US"/>
-        </w:rPr>
-        <w:t>chatalias.txt</w:t>
+        <w:t>\chatalias.txt</w:t>
       </w:r>
     </w:p>
     <w:p>
@@ -14100,7 +13956,7 @@
 </file>
 
 <file path=customXml/itemProps1.xml><?xml version="1.0" encoding="utf-8"?>
-<ds:datastoreItem xmlns:ds="http://schemas.openxmlformats.org/officeDocument/2006/customXml" ds:itemID="{162827F7-FF92-43EA-8F7C-9CF052E2B140}">
+<ds:datastoreItem xmlns:ds="http://schemas.openxmlformats.org/officeDocument/2006/customXml" ds:itemID="{E67D3B7C-EF3C-4BFC-814A-B404C5BE1DA3}">
   <ds:schemaRefs>
     <ds:schemaRef ds:uri="http://schemas.openxmlformats.org/officeDocument/2006/bibliography"/>
   </ds:schemaRefs>

</xml_diff>

<commit_message>
v3.2.8:  - COMMAND: !setfx <fx> [spawn key]  - COMMAND: !fire  - COMMAND: !suicide
</commit_message>
<xml_diff>
--- a/DGAdmin guide.docx
+++ b/DGAdmin guide.docx
@@ -46,7 +46,7 @@
           <w:sz w:val="24"/>
           <w:lang w:val="en-US"/>
         </w:rPr>
-        <w:t>Actual version: v3.2n6</w:t>
+        <w:t>Actual version: v3.2n8</w:t>
       </w:r>
     </w:p>
     <w:p>
@@ -691,7 +691,7 @@
                 <w:sz w:val="16"/>
                 <w:lang w:val="en-US"/>
               </w:rPr>
-              <w:t>default::pm,admins,guid,version,rules,afk,credits,hidebombicon,help,rage,maps,time,amsg,ft,hwid,apply,night,fillammo,report</w:t>
+              <w:t>default::pm,admins,guid,version,rules,afk,credits,hidebombicon,help,rage,maps,time,amsg,ft,hwid,apply,night,fillammo,report,suicide</w:t>
             </w:r>
           </w:p>
           <w:p>
@@ -725,7 +725,7 @@
                 <w:sz w:val="16"/>
                 <w:lang w:val="en-US"/>
               </w:rPr>
-              <w:t>family:password:kickhacker,kill,mute,unmute,end,tmpbantime,cdvar,getplayerinfo,say,sayto,resetwarns,setgroup,scream,whois,changeteam,yell,gametype,mode,login,map,status,kick,tmpban,ban,warn,unwarn,getwarns,res,setafk,setteam,balance,clanvsall,clanvsallspectate,sunlight,alias,lastreports:^0[^3F^0]^7</w:t>
+              <w:t>family:password:kickhacker,kill,mute,unmute,end,tmpbantime,cdvar,getplayerinfo,say,sayto,resetwarns,setgroup,scream,whois,changeteam,yell,gametype,mode,login,map,status,kick,tmpban,ban,warn,unwarn,getwarns,res,setafk,setteam,balance,clanvsall,clanvsallspectate,sunlight,alias,lastreports,fire:^0[^3F^0]^7</w:t>
             </w:r>
           </w:p>
           <w:p>
@@ -878,7 +878,7 @@
                 <w:sz w:val="16"/>
                 <w:lang w:val="en-US"/>
               </w:rPr>
-              <w:t>vip:password:ban,kick,tmpban,warn,unwarn,map,balance,mode,whois,status,login,setafk,changeteam,scream,fakesay,myalias:^0[^3V.I.P.^0]^7</w:t>
+              <w:t>vip:password:ban,kick,tmpban,warn,unwarn,map,balance,mode,whois,status,login,setafk,changeteam,scream,fakesay,myalias,fire:^0[^3V.I.P.^0]^7</w:t>
             </w:r>
           </w:p>
           <w:p>
@@ -912,7 +912,7 @@
                 <w:sz w:val="16"/>
                 <w:lang w:val="en-US"/>
               </w:rPr>
-              <w:t>donator:password:kick,warn,tmpban,unwarn,mute,unmute,login,balance,setafk,changeteam,myalias,lastreports:^0[^2Donator^0]^7</w:t>
+              <w:t>donator:password:kick,warn,tmpban,unwarn,mute,unmute,login,balance,setafk,changeteam,myalias,lastreports,fire:^0[^2Donator^0]^7</w:t>
             </w:r>
           </w:p>
           <w:p>
@@ -946,7 +946,7 @@
                 <w:sz w:val="16"/>
                 <w:lang w:val="en-US"/>
               </w:rPr>
-              <w:t>coleader:password:*all*:^0[^3CoLeader^0]^7</w:t>
+              <w:t>coleader:password:*all*:^0[^3CoLeader^0]^7"</w:t>
             </w:r>
             <w:bookmarkStart w:id="2" w:name="_GoBack"/>
             <w:bookmarkEnd w:id="2"/>
@@ -3382,7 +3382,7 @@
           <w:szCs w:val="24"/>
           <w:lang w:val="en-US"/>
         </w:rPr>
-        <w:t>!cdvar &lt;type&gt; &lt;key&gt; &lt;value&gt;</w:t>
+        <w:t>!cdvar &lt;type&gt; &lt;key&gt; [value]</w:t>
       </w:r>
     </w:p>
     <w:p>
@@ -3400,6 +3400,15 @@
           <w:lang w:val="en-US"/>
         </w:rPr>
         <w:t>Set custom client dvar for you.</w:t>
+      </w:r>
+      <w:r>
+        <w:rPr>
+          <w:rFonts w:asciiTheme="minorHAnsi" w:hAnsiTheme="minorHAnsi"/>
+          <w:sz w:val="24"/>
+          <w:szCs w:val="24"/>
+          <w:lang w:val="en-US"/>
+        </w:rPr>
+        <w:t xml:space="preserve"> If value not set, default value will be return.</w:t>
       </w:r>
       <w:r>
         <w:rPr>
@@ -3522,17 +3531,55 @@
           <w:szCs w:val="24"/>
           <w:lang w:val="en-US"/>
         </w:rPr>
-        <w:t xml:space="preserve"> Direct mode allows to put multiple values (separate by comma). Ex: </w:t>
-      </w:r>
-      <w:r>
-        <w:rPr>
-          <w:rFonts w:asciiTheme="minorHAnsi" w:hAnsiTheme="minorHAnsi"/>
-          <w:sz w:val="24"/>
+        <w:t xml:space="preserve"> Direct mode allows to put multiple values (separate by </w:t>
+      </w:r>
+      <w:r>
+        <w:rPr>
+          <w:rFonts w:asciiTheme="minorHAnsi" w:hAnsiTheme="minorHAnsi"/>
+          <w:sz w:val="24"/>
+          <w:szCs w:val="24"/>
+          <w:lang w:val="en-US"/>
+        </w:rPr>
+        <w:t>space</w:t>
+      </w:r>
+      <w:r>
+        <w:rPr>
+          <w:rFonts w:asciiTheme="minorHAnsi" w:hAnsiTheme="minorHAnsi"/>
+          <w:sz w:val="24"/>
+          <w:szCs w:val="24"/>
+          <w:lang w:val="en-US"/>
+        </w:rPr>
+        <w:t xml:space="preserve">). Ex: </w:t>
+      </w:r>
+      <w:r>
+        <w:rPr>
+          <w:rFonts w:ascii="Consolas" w:hAnsi="Consolas" w:cs="Consolas"/>
+          <w:sz w:val="18"/>
           <w:szCs w:val="24"/>
           <w:shd w:val="clear" w:color="auto" w:fill="FBD4B4" w:themeFill="accent6" w:themeFillTint="66"/>
           <w:lang w:val="en-US"/>
         </w:rPr>
-        <w:t>!cdvar direct cg_hudSayPosition 200,200</w:t>
+        <w:t>!cdv</w:t>
+      </w:r>
+      <w:r>
+        <w:rPr>
+          <w:rFonts w:ascii="Consolas" w:hAnsi="Consolas" w:cs="Consolas"/>
+          <w:sz w:val="18"/>
+          <w:szCs w:val="24"/>
+          <w:shd w:val="clear" w:color="auto" w:fill="FBD4B4" w:themeFill="accent6" w:themeFillTint="66"/>
+          <w:lang w:val="en-US"/>
+        </w:rPr>
+        <w:t xml:space="preserve">ar direct cg_hudSayPosition 200 </w:t>
+      </w:r>
+      <w:r>
+        <w:rPr>
+          <w:rFonts w:ascii="Consolas" w:hAnsi="Consolas" w:cs="Consolas"/>
+          <w:sz w:val="18"/>
+          <w:szCs w:val="24"/>
+          <w:shd w:val="clear" w:color="auto" w:fill="FBD4B4" w:themeFill="accent6" w:themeFillTint="66"/>
+          <w:lang w:val="en-US"/>
+        </w:rPr>
+        <w:t>200</w:t>
       </w:r>
     </w:p>
     <w:p>
@@ -3565,6 +3612,8 @@
       <w:pPr>
         <w:rPr>
           <w:rFonts w:asciiTheme="minorHAnsi" w:hAnsiTheme="minorHAnsi"/>
+          <w:sz w:val="24"/>
+          <w:szCs w:val="24"/>
           <w:lang w:val="en-US"/>
         </w:rPr>
       </w:pPr>
@@ -3576,6 +3625,58 @@
           <w:lang w:val="en-US"/>
         </w:rPr>
         <w:t>Kicks you from the server with a suggestive message.</w:t>
+      </w:r>
+    </w:p>
+    <w:p>
+      <w:pPr>
+        <w:rPr>
+          <w:rFonts w:asciiTheme="minorHAnsi" w:hAnsiTheme="minorHAnsi"/>
+          <w:sz w:val="24"/>
+          <w:szCs w:val="24"/>
+          <w:lang w:val="en-US"/>
+        </w:rPr>
+      </w:pPr>
+    </w:p>
+    <w:p>
+      <w:pPr>
+        <w:rPr>
+          <w:rFonts w:ascii="Consolas" w:hAnsi="Consolas" w:cs="Consolas"/>
+          <w:sz w:val="21"/>
+          <w:lang w:val="en-US"/>
+        </w:rPr>
+      </w:pPr>
+      <w:r>
+        <w:rPr>
+          <w:rFonts w:ascii="Consolas" w:hAnsi="Consolas" w:cs="Consolas"/>
+          <w:b/>
+          <w:szCs w:val="24"/>
+          <w:lang w:val="en-US"/>
+        </w:rPr>
+        <w:t>!</w:t>
+      </w:r>
+      <w:r>
+        <w:rPr>
+          <w:rFonts w:ascii="Consolas" w:hAnsi="Consolas" w:cs="Consolas"/>
+          <w:b/>
+          <w:szCs w:val="24"/>
+          <w:lang w:val="en-US"/>
+        </w:rPr>
+        <w:t>suicide</w:t>
+      </w:r>
+    </w:p>
+    <w:p>
+      <w:pPr>
+        <w:rPr>
+          <w:rFonts w:asciiTheme="minorHAnsi" w:hAnsiTheme="minorHAnsi"/>
+          <w:lang w:val="en-US"/>
+        </w:rPr>
+      </w:pPr>
+      <w:r>
+        <w:rPr>
+          <w:rFonts w:asciiTheme="minorHAnsi" w:hAnsiTheme="minorHAnsi"/>
+          <w:lang w:val="en-US"/>
+        </w:rPr>
+        <w:t>Suicide.</w:t>
       </w:r>
     </w:p>
     <w:p>
@@ -7181,7 +7282,18 @@
           <w:szCs w:val="24"/>
           <w:lang w:val="en-US"/>
         </w:rPr>
-        <w:t xml:space="preserve"> (since v1.05n6)</w:t>
+        <w:t xml:space="preserve"> </w:t>
+      </w:r>
+      <w:r>
+        <w:rPr>
+          <w:rFonts w:asciiTheme="minorHAnsi" w:hAnsiTheme="minorHAnsi"/>
+          <w:b/>
+          <w:color w:val="5F497A" w:themeColor="accent4" w:themeShade="BF"/>
+          <w:sz w:val="24"/>
+          <w:szCs w:val="24"/>
+          <w:lang w:val="en-US"/>
+        </w:rPr>
+        <w:t>(since v1.05n6)</w:t>
       </w:r>
     </w:p>
     <w:p>
@@ -8399,6 +8511,7 @@
     </w:p>
     <w:p>
       <w:pPr>
+        <w:jc w:val="both"/>
         <w:rPr>
           <w:rFonts w:asciiTheme="minorHAnsi" w:hAnsiTheme="minorHAnsi"/>
           <w:lang w:val="en-US"/>
@@ -8493,9 +8606,102 @@
           <w:lang w:val="en-US"/>
         </w:rPr>
       </w:pPr>
-      <w:r>
-        <w:rPr>
-          <w:rFonts w:asciiTheme="minorHAnsi" w:hAnsiTheme="minorHAnsi"/>
+    </w:p>
+    <w:p>
+      <w:pPr>
+        <w:rPr>
+          <w:rFonts w:ascii="Consolas" w:hAnsi="Consolas" w:cs="Consolas"/>
+          <w:b/>
+          <w:lang w:val="en-US"/>
+        </w:rPr>
+      </w:pPr>
+      <w:r>
+        <w:rPr>
+          <w:rFonts w:ascii="Consolas" w:hAnsi="Consolas" w:cs="Consolas"/>
+          <w:b/>
+          <w:lang w:val="en-US"/>
+        </w:rPr>
+        <w:t xml:space="preserve">!setfx &lt;fx&gt; [spawn key] </w:t>
+      </w:r>
+    </w:p>
+    <w:p>
+      <w:pPr>
+        <w:jc w:val="both"/>
+        <w:rPr>
+          <w:rFonts w:asciiTheme="minorHAnsi" w:hAnsiTheme="minorHAnsi"/>
+          <w:lang w:val="en-US"/>
+        </w:rPr>
+      </w:pPr>
+      <w:r>
+        <w:rPr>
+          <w:rFonts w:asciiTheme="minorHAnsi" w:hAnsiTheme="minorHAnsi"/>
+          <w:lang w:val="en-US"/>
+        </w:rPr>
+        <w:t>Spawn custom FX at player origin. Triggered by key. If key not specified, default is “activate”.</w:t>
+      </w:r>
+    </w:p>
+    <w:p>
+      <w:pPr>
+        <w:rPr>
+          <w:rFonts w:asciiTheme="minorHAnsi" w:hAnsiTheme="minorHAnsi"/>
+          <w:lang w:val="en-US"/>
+        </w:rPr>
+      </w:pPr>
+    </w:p>
+    <w:p>
+      <w:pPr>
+        <w:rPr>
+          <w:rFonts w:ascii="Consolas" w:hAnsi="Consolas" w:cs="Consolas"/>
+          <w:b/>
+          <w:lang w:val="en-US"/>
+        </w:rPr>
+      </w:pPr>
+      <w:r>
+        <w:rPr>
+          <w:rFonts w:ascii="Consolas" w:hAnsi="Consolas" w:cs="Consolas"/>
+          <w:b/>
+          <w:lang w:val="en-US"/>
+        </w:rPr>
+        <w:t xml:space="preserve">!fire </w:t>
+      </w:r>
+    </w:p>
+    <w:p>
+      <w:pPr>
+        <w:jc w:val="both"/>
+        <w:rPr>
+          <w:rFonts w:asciiTheme="minorHAnsi" w:hAnsiTheme="minorHAnsi" w:cs="Consolas"/>
+          <w:lang w:val="en-US"/>
+        </w:rPr>
+      </w:pPr>
+      <w:r>
+        <w:rPr>
+          <w:rFonts w:asciiTheme="minorHAnsi" w:hAnsiTheme="minorHAnsi" w:cs="Consolas"/>
+          <w:lang w:val="en-US"/>
+        </w:rPr>
+        <w:t>Player emit beatiful fire sparks.</w:t>
+      </w:r>
+      <w:r>
+        <w:rPr>
+          <w:rFonts w:ascii="Consolas" w:hAnsi="Consolas" w:cs="Consolas"/>
+          <w:b/>
+          <w:lang w:val="en-US"/>
+        </w:rPr>
+        <w:t xml:space="preserve"> </w:t>
+      </w:r>
+    </w:p>
+    <w:p>
+      <w:pPr>
+        <w:jc w:val="both"/>
+        <w:rPr>
+          <w:rFonts w:ascii="Consolas" w:hAnsi="Consolas" w:cs="Consolas"/>
+          <w:b/>
+          <w:lang w:val="en-US"/>
+        </w:rPr>
+      </w:pPr>
+      <w:r>
+        <w:rPr>
+          <w:rFonts w:ascii="Consolas" w:hAnsi="Consolas" w:cs="Consolas"/>
+          <w:b/>
           <w:lang w:val="en-US"/>
         </w:rPr>
         <w:br w:type="page"/>
@@ -8899,6 +9105,46 @@
           <m:t>= 104976 times</m:t>
         </m:r>
       </m:oMath>
+    </w:p>
+    <w:p>
+      <w:pPr>
+        <w:rPr>
+          <w:rFonts w:asciiTheme="minorHAnsi" w:hAnsiTheme="minorHAnsi" w:cs="Consolas"/>
+          <w:lang w:val="en-US"/>
+        </w:rPr>
+      </w:pPr>
+    </w:p>
+    <w:p>
+      <w:pPr>
+        <w:rPr>
+          <w:rFonts w:ascii="Consolas" w:hAnsi="Consolas" w:cs="Consolas"/>
+          <w:b/>
+          <w:lang w:val="en-US"/>
+        </w:rPr>
+      </w:pPr>
+      <w:r>
+        <w:rPr>
+          <w:rFonts w:ascii="Consolas" w:hAnsi="Consolas" w:cs="Consolas"/>
+          <w:b/>
+          <w:lang w:val="en-US"/>
+        </w:rPr>
+        <w:t>!ac130 &lt;player&gt;</w:t>
+      </w:r>
+    </w:p>
+    <w:p>
+      <w:pPr>
+        <w:rPr>
+          <w:rFonts w:asciiTheme="minorHAnsi" w:hAnsiTheme="minorHAnsi" w:cs="Consolas"/>
+          <w:lang w:val="en-US"/>
+        </w:rPr>
+      </w:pPr>
+      <w:r>
+        <w:rPr>
+          <w:rFonts w:asciiTheme="minorHAnsi" w:hAnsiTheme="minorHAnsi" w:cs="Consolas"/>
+          <w:lang w:val="en-US"/>
+        </w:rPr>
+        <w:t>Hand-held AC130 gun.</w:t>
+      </w:r>
     </w:p>
     <w:p>
       <w:pPr>
@@ -13956,7 +14202,7 @@
 </file>
 
 <file path=customXml/itemProps1.xml><?xml version="1.0" encoding="utf-8"?>
-<ds:datastoreItem xmlns:ds="http://schemas.openxmlformats.org/officeDocument/2006/customXml" ds:itemID="{E67D3B7C-EF3C-4BFC-814A-B404C5BE1DA3}">
+<ds:datastoreItem xmlns:ds="http://schemas.openxmlformats.org/officeDocument/2006/customXml" ds:itemID="{46D9D01E-E517-4D6F-906E-F99212D15BC8}">
   <ds:schemaRefs>
     <ds:schemaRef ds:uri="http://schemas.openxmlformats.org/officeDocument/2006/bibliography"/>
   </ds:schemaRefs>

</xml_diff>